<commit_message>
refacto: data check system
</commit_message>
<xml_diff>
--- a/examples/list/list_template_example.docx
+++ b/examples/list/list_template_example.docx
@@ -15,11 +15,7 @@
       </w:pPr>
       <w:r>
         <w:rPr/>
-        <w:t>TEMPLATE - LIST</w:t>
-      </w:r>
-      <w:r>
-        <w:rPr/>
-        <w:t xml:space="preserve"> 2</w:t>
+        <w:t>TEMPLATE – LIST</w:t>
       </w:r>
     </w:p>
     <w:p>
@@ -39,65 +35,57 @@
           <w:b/>
           <w:bCs/>
         </w:rPr>
-        <w:t>Simple list with 3 items:</w:t>
-      </w:r>
-    </w:p>
-    <w:p>
-      <w:pPr>
-        <w:pStyle w:val="Normal"/>
-        <w:bidi w:val="0"/>
-        <w:spacing w:before="480" w:after="0"/>
-        <w:jc w:val="start"/>
-        <w:rPr/>
-      </w:pPr>
-      <w:r>
-        <w:rPr/>
-        <w:t>{FOR item IN list.items}</w:t>
-      </w:r>
-    </w:p>
-    <w:p>
-      <w:pPr>
-        <w:pStyle w:val="Normal"/>
-        <w:bidi w:val="0"/>
-        <w:spacing w:before="480" w:after="0"/>
-        <w:jc w:val="start"/>
-        <w:rPr/>
-      </w:pPr>
-      <w:r>
-        <w:rPr/>
-        <w:t>{$item}</w:t>
-      </w:r>
-    </w:p>
-    <w:p>
-      <w:pPr>
-        <w:pStyle w:val="Normal"/>
-        <w:bidi w:val="0"/>
-        <w:spacing w:before="480" w:after="0"/>
-        <w:jc w:val="start"/>
-        <w:rPr/>
-      </w:pPr>
-      <w:r>
-        <w:rPr/>
-        <w:t>{END-FOR item}</w:t>
-      </w:r>
-    </w:p>
-    <w:p>
-      <w:pPr>
-        <w:pStyle w:val="Normal"/>
-        <w:bidi w:val="0"/>
-        <w:spacing w:before="480" w:after="0"/>
-        <w:jc w:val="start"/>
-        <w:rPr/>
-      </w:pPr>
-      <w:r>
-        <w:rPr/>
-      </w:r>
-    </w:p>
-    <w:p>
-      <w:pPr>
-        <w:pStyle w:val="Normal"/>
-        <w:bidi w:val="0"/>
-        <w:spacing w:before="480" w:after="0"/>
+        <w:t>This is the start of persons list:</w:t>
+      </w:r>
+    </w:p>
+    <w:p>
+      <w:pPr>
+        <w:pStyle w:val="Normal"/>
+        <w:bidi w:val="0"/>
+        <w:spacing w:before="480" w:after="0"/>
+        <w:ind w:hanging="0" w:start="0"/>
+        <w:jc w:val="start"/>
+        <w:rPr/>
+      </w:pPr>
+      <w:r>
+        <w:rPr/>
+        <w:t>{FOR person IN persons.items}</w:t>
+      </w:r>
+    </w:p>
+    <w:p>
+      <w:pPr>
+        <w:pStyle w:val="Normal"/>
+        <w:bidi w:val="0"/>
+        <w:spacing w:before="480" w:after="0"/>
+        <w:ind w:hanging="0" w:start="0"/>
+        <w:jc w:val="start"/>
+        <w:rPr/>
+      </w:pPr>
+      <w:r>
+        <w:rPr/>
+        <w:t>- {$person}</w:t>
+      </w:r>
+    </w:p>
+    <w:p>
+      <w:pPr>
+        <w:pStyle w:val="Normal"/>
+        <w:bidi w:val="0"/>
+        <w:spacing w:before="480" w:after="0"/>
+        <w:ind w:hanging="0" w:start="0"/>
+        <w:jc w:val="start"/>
+        <w:rPr/>
+      </w:pPr>
+      <w:r>
+        <w:rPr/>
+        <w:t>{END-FOR person}</w:t>
+      </w:r>
+    </w:p>
+    <w:p>
+      <w:pPr>
+        <w:pStyle w:val="Normal"/>
+        <w:bidi w:val="0"/>
+        <w:spacing w:before="480" w:after="0"/>
+        <w:ind w:hanging="0" w:start="0"/>
         <w:jc w:val="start"/>
         <w:rPr>
           <w:b/>
@@ -109,65 +97,15 @@
           <w:b/>
           <w:bCs/>
         </w:rPr>
-        <w:t>List with optionals with 3 items (list =&gt; required) / (last item of the list =&gt; optional):</w:t>
-      </w:r>
-    </w:p>
-    <w:p>
-      <w:pPr>
-        <w:pStyle w:val="Normal"/>
-        <w:bidi w:val="0"/>
-        <w:spacing w:before="480" w:after="0"/>
-        <w:jc w:val="start"/>
-        <w:rPr/>
-      </w:pPr>
-      <w:r>
-        <w:rPr/>
-        <w:t>{FOR item IN list_with_optional.items}</w:t>
-      </w:r>
-    </w:p>
-    <w:p>
-      <w:pPr>
-        <w:pStyle w:val="Normal"/>
-        <w:bidi w:val="0"/>
-        <w:spacing w:before="480" w:after="0"/>
-        <w:jc w:val="start"/>
-        <w:rPr/>
-      </w:pPr>
-      <w:r>
-        <w:rPr/>
-        <w:t>{$item}</w:t>
-      </w:r>
-    </w:p>
-    <w:p>
-      <w:pPr>
-        <w:pStyle w:val="Normal"/>
-        <w:bidi w:val="0"/>
-        <w:spacing w:before="480" w:after="0"/>
-        <w:jc w:val="start"/>
-        <w:rPr/>
-      </w:pPr>
-      <w:r>
-        <w:rPr/>
-        <w:t>{END-FOR item}</w:t>
-      </w:r>
-    </w:p>
-    <w:p>
-      <w:pPr>
-        <w:pStyle w:val="Normal"/>
-        <w:bidi w:val="0"/>
-        <w:spacing w:before="480" w:after="0"/>
-        <w:jc w:val="start"/>
-        <w:rPr/>
-      </w:pPr>
-      <w:r>
-        <w:rPr/>
-      </w:r>
-    </w:p>
-    <w:p>
-      <w:pPr>
-        <w:pStyle w:val="Normal"/>
-        <w:bidi w:val="0"/>
-        <w:spacing w:before="480" w:after="0"/>
+        <w:t>This is the end of persons list</w:t>
+      </w:r>
+    </w:p>
+    <w:p>
+      <w:pPr>
+        <w:pStyle w:val="Normal"/>
+        <w:bidi w:val="0"/>
+        <w:spacing w:before="480" w:after="0"/>
+        <w:ind w:hanging="0" w:start="0"/>
         <w:jc w:val="start"/>
         <w:rPr>
           <w:b/>
@@ -179,247 +117,201 @@
           <w:b/>
           <w:bCs/>
         </w:rPr>
-        <w:t>List full optional with 3 items (since you decribe list as optional in your data structure, you have to assume every items are optionals in your data structure):</w:t>
-      </w:r>
-    </w:p>
-    <w:p>
-      <w:pPr>
-        <w:pStyle w:val="Normal"/>
-        <w:bidi w:val="0"/>
-        <w:spacing w:before="480" w:after="0"/>
-        <w:jc w:val="start"/>
-        <w:rPr/>
-      </w:pPr>
-      <w:r>
-        <w:rPr/>
-        <w:t>{FOR item IN list_full_optional.items}</w:t>
-      </w:r>
-    </w:p>
-    <w:p>
-      <w:pPr>
-        <w:pStyle w:val="Normal"/>
-        <w:bidi w:val="0"/>
-        <w:spacing w:before="480" w:after="0"/>
-        <w:jc w:val="start"/>
-        <w:rPr/>
-      </w:pPr>
-      <w:r>
-        <w:rPr/>
-        <w:t>{$item}</w:t>
-      </w:r>
-    </w:p>
-    <w:p>
-      <w:pPr>
-        <w:pStyle w:val="Normal"/>
-        <w:bidi w:val="0"/>
-        <w:spacing w:before="480" w:after="0"/>
-        <w:jc w:val="start"/>
-        <w:rPr/>
-      </w:pPr>
-      <w:r>
-        <w:rPr/>
-        <w:t>{END-FOR item}</w:t>
-      </w:r>
-    </w:p>
-    <w:p>
-      <w:pPr>
-        <w:pStyle w:val="Normal"/>
-        <w:bidi w:val="0"/>
-        <w:spacing w:before="480" w:after="0"/>
-        <w:jc w:val="start"/>
-        <w:rPr/>
-      </w:pPr>
-      <w:r>
-        <w:rPr/>
-      </w:r>
-    </w:p>
-    <w:p>
-      <w:pPr>
-        <w:pStyle w:val="Normal"/>
-        <w:bidi w:val="0"/>
-        <w:spacing w:before="480" w:after="0"/>
-        <w:jc w:val="start"/>
-        <w:rPr/>
-      </w:pPr>
-      <w:r>
-        <w:rPr/>
-      </w:r>
-    </w:p>
-    <w:p>
-      <w:pPr>
-        <w:pStyle w:val="Normal"/>
-        <w:bidi w:val="0"/>
-        <w:spacing w:before="480" w:after="0"/>
-        <w:jc w:val="start"/>
-        <w:rPr/>
-      </w:pPr>
-      <w:r>
-        <w:rPr/>
-      </w:r>
-    </w:p>
-    <w:p>
-      <w:pPr>
-        <w:pStyle w:val="Normal"/>
-        <w:bidi w:val="0"/>
-        <w:spacing w:before="480" w:after="0"/>
-        <w:jc w:val="start"/>
-        <w:rPr/>
-      </w:pPr>
-      <w:r>
-        <w:rPr/>
-      </w:r>
-    </w:p>
-    <w:p>
-      <w:pPr>
-        <w:pStyle w:val="Normal"/>
-        <w:bidi w:val="0"/>
-        <w:spacing w:before="480" w:after="0"/>
-        <w:jc w:val="start"/>
+        <w:t>------------------------------------------------------------------------------------------------------------------------</w:t>
+      </w:r>
+    </w:p>
+    <w:p>
+      <w:pPr>
+        <w:pStyle w:val="Normal"/>
+        <w:bidi w:val="0"/>
+        <w:spacing w:before="480" w:after="0"/>
+        <w:ind w:hanging="0" w:start="0"/>
+        <w:jc w:val="start"/>
+        <w:rPr/>
+      </w:pPr>
+      <w:r>
         <w:rPr>
           <w:b/>
           <w:bCs/>
         </w:rPr>
-      </w:pPr>
-      <w:r>
+        <w:t>This is the start of books list, without IF condition:</w:t>
+      </w:r>
+    </w:p>
+    <w:p>
+      <w:pPr>
+        <w:pStyle w:val="Normal"/>
+        <w:bidi w:val="0"/>
+        <w:spacing w:before="480" w:after="0"/>
+        <w:ind w:hanging="0" w:start="0"/>
+        <w:jc w:val="start"/>
+        <w:rPr/>
+      </w:pPr>
+      <w:r>
+        <w:rPr/>
+        <w:t>{FOR book IN books.items }</w:t>
+      </w:r>
+    </w:p>
+    <w:p>
+      <w:pPr>
+        <w:pStyle w:val="Normal"/>
+        <w:bidi w:val="0"/>
+        <w:spacing w:before="480" w:after="0"/>
+        <w:ind w:hanging="0" w:start="0"/>
+        <w:jc w:val="start"/>
+        <w:rPr/>
+      </w:pPr>
+      <w:r>
+        <w:rPr/>
+        <w:t>- {$book}</w:t>
+      </w:r>
+    </w:p>
+    <w:p>
+      <w:pPr>
+        <w:pStyle w:val="Normal"/>
+        <w:bidi w:val="0"/>
+        <w:spacing w:before="480" w:after="0"/>
+        <w:ind w:hanging="0" w:start="0"/>
+        <w:jc w:val="start"/>
+        <w:rPr/>
+      </w:pPr>
+      <w:r>
+        <w:rPr/>
+        <w:t>{END-FOR book}</w:t>
+      </w:r>
+    </w:p>
+    <w:p>
+      <w:pPr>
+        <w:pStyle w:val="Normal"/>
+        <w:bidi w:val="0"/>
+        <w:spacing w:before="480" w:after="0"/>
+        <w:ind w:hanging="0" w:start="0"/>
+        <w:jc w:val="start"/>
         <w:rPr>
           <w:b/>
           <w:bCs/>
         </w:rPr>
-        <w:t>List full optional with error with 3 items (since you decribe list as optional in your data structure BUT you describe first item as required in your data structure, it will throw an error if you skip to insert the first item in your data):</w:t>
-      </w:r>
-    </w:p>
-    <w:p>
-      <w:pPr>
-        <w:pStyle w:val="Normal"/>
-        <w:bidi w:val="0"/>
-        <w:spacing w:before="480" w:after="0"/>
-        <w:jc w:val="start"/>
-        <w:rPr/>
-      </w:pPr>
-      <w:r>
-        <w:rPr/>
-        <w:t>{FOR item IN list_with_error.items}</w:t>
-      </w:r>
-    </w:p>
-    <w:p>
-      <w:pPr>
-        <w:pStyle w:val="Normal"/>
-        <w:bidi w:val="0"/>
-        <w:spacing w:before="480" w:after="0"/>
-        <w:jc w:val="start"/>
-        <w:rPr/>
-      </w:pPr>
-      <w:r>
-        <w:rPr/>
-        <w:t>{$item}</w:t>
-      </w:r>
-    </w:p>
-    <w:p>
-      <w:pPr>
-        <w:pStyle w:val="Normal"/>
-        <w:bidi w:val="0"/>
-        <w:spacing w:before="480" w:after="0"/>
-        <w:jc w:val="start"/>
-        <w:rPr/>
-      </w:pPr>
-      <w:r>
-        <w:rPr/>
-        <w:t>{END-FOR item}</w:t>
-      </w:r>
-    </w:p>
-    <w:p>
-      <w:pPr>
-        <w:pStyle w:val="Normal"/>
-        <w:bidi w:val="0"/>
-        <w:spacing w:before="480" w:after="0"/>
-        <w:jc w:val="start"/>
+      </w:pPr>
+      <w:r>
         <w:rPr>
           <w:b/>
           <w:bCs/>
         </w:rPr>
-      </w:pPr>
-      <w:r>
+        <w:t>This is the end of books list, without IF condition</w:t>
+      </w:r>
+    </w:p>
+    <w:p>
+      <w:pPr>
+        <w:pStyle w:val="Normal"/>
+        <w:bidi w:val="0"/>
+        <w:spacing w:before="480" w:after="0"/>
+        <w:ind w:hanging="0" w:start="0"/>
+        <w:jc w:val="start"/>
         <w:rPr>
           <w:b/>
           <w:bCs/>
         </w:rPr>
-      </w:r>
-    </w:p>
-    <w:p>
-      <w:pPr>
-        <w:pStyle w:val="Normal"/>
-        <w:bidi w:val="0"/>
-        <w:spacing w:before="480" w:after="0"/>
-        <w:jc w:val="start"/>
+      </w:pPr>
+      <w:r>
         <w:rPr>
           <w:b/>
           <w:bCs/>
         </w:rPr>
+        <w:t>------------------------------------------------------------------------------------------------------------------------</w:t>
+      </w:r>
+    </w:p>
+    <w:p>
+      <w:pPr>
+        <w:pStyle w:val="Normal"/>
+        <w:bidi w:val="0"/>
+        <w:spacing w:before="480" w:after="0"/>
+        <w:ind w:hanging="0" w:start="0"/>
+        <w:jc w:val="start"/>
+        <w:rPr/>
       </w:pPr>
       <w:r>
         <w:rPr>
           <w:b/>
           <w:bCs/>
         </w:rPr>
-        <w:t>List of objects with 3 items:</w:t>
-      </w:r>
-    </w:p>
-    <w:p>
-      <w:pPr>
-        <w:pStyle w:val="Normal"/>
-        <w:bidi w:val="0"/>
-        <w:spacing w:before="480" w:after="0"/>
-        <w:jc w:val="start"/>
-        <w:rPr/>
-      </w:pPr>
-      <w:r>
-        <w:rPr/>
-        <w:t>{FOR person IN list_of_object.items}</w:t>
-      </w:r>
-    </w:p>
-    <w:p>
-      <w:pPr>
-        <w:pStyle w:val="Normal"/>
-        <w:bidi w:val="0"/>
-        <w:spacing w:before="480" w:after="0"/>
-        <w:jc w:val="start"/>
-        <w:rPr/>
-      </w:pPr>
-      <w:r>
-        <w:rPr/>
-        <w:t>Nom : {$person.fields.name}, Age : {$person.fields.age}</w:t>
-      </w:r>
-    </w:p>
-    <w:p>
-      <w:pPr>
-        <w:pStyle w:val="Normal"/>
-        <w:bidi w:val="0"/>
-        <w:spacing w:before="480" w:after="0"/>
-        <w:jc w:val="start"/>
-        <w:rPr/>
-      </w:pPr>
-      <w:r>
-        <w:rPr/>
-        <w:t>{END-FOR person}</w:t>
-      </w:r>
-    </w:p>
-    <w:p>
-      <w:pPr>
-        <w:pStyle w:val="Normal"/>
-        <w:bidi w:val="0"/>
-        <w:spacing w:before="480" w:after="0"/>
-        <w:jc w:val="start"/>
-        <w:rPr/>
-      </w:pPr>
-      <w:r>
-        <w:rPr/>
-      </w:r>
-    </w:p>
-    <w:p>
-      <w:pPr>
-        <w:pStyle w:val="Normal"/>
-        <w:bidi w:val="0"/>
-        <w:spacing w:before="480" w:after="0"/>
+        <w:t>This is the start of books list, with IF condition:</w:t>
+      </w:r>
+    </w:p>
+    <w:p>
+      <w:pPr>
+        <w:pStyle w:val="Normal"/>
+        <w:bidi w:val="0"/>
+        <w:spacing w:before="480" w:after="0"/>
+        <w:ind w:hanging="0" w:start="0"/>
+        <w:jc w:val="start"/>
+        <w:rPr/>
+      </w:pPr>
+      <w:r>
+        <w:rPr/>
+        <w:t>{IF books}</w:t>
+      </w:r>
+    </w:p>
+    <w:p>
+      <w:pPr>
+        <w:pStyle w:val="Normal"/>
+        <w:bidi w:val="0"/>
+        <w:spacing w:before="480" w:after="0"/>
+        <w:ind w:hanging="0" w:start="0"/>
+        <w:jc w:val="start"/>
+        <w:rPr/>
+      </w:pPr>
+      <w:r>
+        <w:rPr/>
+        <w:t>{FOR book IN books.items }</w:t>
+      </w:r>
+    </w:p>
+    <w:p>
+      <w:pPr>
+        <w:pStyle w:val="Normal"/>
+        <w:bidi w:val="0"/>
+        <w:spacing w:before="480" w:after="0"/>
+        <w:ind w:hanging="0" w:start="0"/>
+        <w:jc w:val="start"/>
+        <w:rPr/>
+      </w:pPr>
+      <w:r>
+        <w:rPr/>
+        <w:t>- {$book}</w:t>
+      </w:r>
+    </w:p>
+    <w:p>
+      <w:pPr>
+        <w:pStyle w:val="Normal"/>
+        <w:bidi w:val="0"/>
+        <w:spacing w:before="480" w:after="0"/>
+        <w:ind w:hanging="0" w:start="0"/>
+        <w:jc w:val="start"/>
+        <w:rPr/>
+      </w:pPr>
+      <w:r>
+        <w:rPr/>
+        <w:t>{END-FOR book}</w:t>
+      </w:r>
+    </w:p>
+    <w:p>
+      <w:pPr>
+        <w:pStyle w:val="Normal"/>
+        <w:bidi w:val="0"/>
+        <w:spacing w:before="480" w:after="0"/>
+        <w:ind w:hanging="0" w:start="0"/>
+        <w:jc w:val="start"/>
+        <w:rPr/>
+      </w:pPr>
+      <w:r>
+        <w:rPr/>
+        <w:t>{END-IF}</w:t>
+      </w:r>
+    </w:p>
+    <w:p>
+      <w:pPr>
+        <w:pStyle w:val="Normal"/>
+        <w:bidi w:val="0"/>
+        <w:spacing w:before="480" w:after="0"/>
+        <w:ind w:hanging="0" w:start="0"/>
         <w:jc w:val="start"/>
         <w:rPr>
           <w:b/>
@@ -431,101 +323,15 @@
           <w:b/>
           <w:bCs/>
         </w:rPr>
-        <w:t>List with optional object with 3 items (list =&gt; required) / (last item of the list =&gt; optional)::</w:t>
-      </w:r>
-    </w:p>
-    <w:p>
-      <w:pPr>
-        <w:pStyle w:val="Normal"/>
-        <w:bidi w:val="0"/>
-        <w:spacing w:before="480" w:after="0"/>
-        <w:jc w:val="start"/>
-        <w:rPr/>
-      </w:pPr>
-      <w:r>
-        <w:rPr/>
-        <w:t>{FOR security IN list_of_object_with_optional.items}</w:t>
-      </w:r>
-    </w:p>
-    <w:p>
-      <w:pPr>
-        <w:pStyle w:val="Normal"/>
-        <w:bidi w:val="0"/>
-        <w:spacing w:before="480" w:after="0"/>
-        <w:jc w:val="start"/>
-        <w:rPr/>
-      </w:pPr>
-      <w:r>
-        <w:rPr/>
-        <w:t>Niveau de menace : {$security.fields.security_lvl}, code menace : {$security.fields.code}</w:t>
-      </w:r>
-    </w:p>
-    <w:p>
-      <w:pPr>
-        <w:pStyle w:val="Normal"/>
-        <w:bidi w:val="0"/>
-        <w:spacing w:before="480" w:after="0"/>
-        <w:jc w:val="start"/>
-        <w:rPr/>
-      </w:pPr>
-      <w:r>
-        <w:rPr/>
-        <w:t>{END-FOR security}</w:t>
-      </w:r>
-    </w:p>
-    <w:p>
-      <w:pPr>
-        <w:pStyle w:val="Normal"/>
-        <w:bidi w:val="0"/>
-        <w:spacing w:before="480" w:after="0"/>
-        <w:jc w:val="start"/>
-        <w:rPr/>
-      </w:pPr>
-      <w:r>
-        <w:rPr/>
-      </w:r>
-    </w:p>
-    <w:p>
-      <w:pPr>
-        <w:pStyle w:val="Normal"/>
-        <w:bidi w:val="0"/>
-        <w:spacing w:before="480" w:after="0"/>
-        <w:jc w:val="start"/>
-        <w:rPr/>
-      </w:pPr>
-      <w:r>
-        <w:rPr/>
-      </w:r>
-    </w:p>
-    <w:p>
-      <w:pPr>
-        <w:pStyle w:val="Normal"/>
-        <w:bidi w:val="0"/>
-        <w:spacing w:before="480" w:after="0"/>
-        <w:jc w:val="start"/>
-        <w:rPr/>
-      </w:pPr>
-      <w:r>
-        <w:rPr/>
-      </w:r>
-    </w:p>
-    <w:p>
-      <w:pPr>
-        <w:pStyle w:val="Normal"/>
-        <w:bidi w:val="0"/>
-        <w:spacing w:before="480" w:after="0"/>
-        <w:jc w:val="start"/>
-        <w:rPr/>
-      </w:pPr>
-      <w:r>
-        <w:rPr/>
-      </w:r>
-    </w:p>
-    <w:p>
-      <w:pPr>
-        <w:pStyle w:val="Normal"/>
-        <w:bidi w:val="0"/>
-        <w:spacing w:before="480" w:after="0"/>
+        <w:t>This is the end of books list, with IF condition</w:t>
+      </w:r>
+    </w:p>
+    <w:p>
+      <w:pPr>
+        <w:pStyle w:val="Normal"/>
+        <w:bidi w:val="0"/>
+        <w:spacing w:before="480" w:after="0"/>
+        <w:ind w:hanging="0" w:start="0"/>
         <w:jc w:val="start"/>
         <w:rPr>
           <w:b/>
@@ -537,162 +343,131 @@
           <w:b/>
           <w:bCs/>
         </w:rPr>
-        <w:t>List with optional object with 3 items with error (since you decribe list as required in your data structure BUT you describe last object of the list as optional and one property of this object as required in your data structure, it will throw an error if you skip to insert this field in your data):</w:t>
-      </w:r>
-    </w:p>
-    <w:p>
-      <w:pPr>
-        <w:pStyle w:val="Normal"/>
-        <w:bidi w:val="0"/>
-        <w:spacing w:before="480" w:after="0"/>
-        <w:jc w:val="start"/>
-        <w:rPr/>
-      </w:pPr>
-      <w:r>
-        <w:rPr/>
-        <w:t>{FOR destination IN list_of_object_with_error.items}</w:t>
-      </w:r>
-    </w:p>
-    <w:p>
-      <w:pPr>
-        <w:pStyle w:val="Normal"/>
-        <w:bidi w:val="0"/>
-        <w:spacing w:before="480" w:after="0"/>
-        <w:jc w:val="start"/>
-        <w:rPr/>
-      </w:pPr>
-      <w:r>
-        <w:rPr/>
-        <w:t>Pays : {$destination.fields.country}, Etat: {$destination.fields.state}</w:t>
-      </w:r>
-    </w:p>
-    <w:p>
-      <w:pPr>
-        <w:pStyle w:val="Normal"/>
-        <w:bidi w:val="0"/>
-        <w:spacing w:before="480" w:after="0"/>
-        <w:jc w:val="start"/>
-        <w:rPr/>
-      </w:pPr>
-      <w:r>
-        <w:rPr/>
-        <w:t>{END-FOR destination}</w:t>
-      </w:r>
-    </w:p>
-    <w:p>
-      <w:pPr>
-        <w:pStyle w:val="Normal"/>
-        <w:bidi w:val="0"/>
-        <w:spacing w:before="480" w:after="0"/>
-        <w:jc w:val="start"/>
-        <w:rPr/>
-      </w:pPr>
-      <w:r>
-        <w:rPr/>
-      </w:r>
-    </w:p>
-    <w:p>
-      <w:pPr>
-        <w:pStyle w:val="Normal"/>
-        <w:bidi w:val="0"/>
-        <w:spacing w:before="480" w:after="0"/>
-        <w:jc w:val="start"/>
-        <w:rPr/>
-      </w:pPr>
-      <w:r>
-        <w:rPr/>
-        <w:br/>
-      </w:r>
+        <w:t>------------------------------------------------------------------------------------------------------------------------</w:t>
+      </w:r>
+    </w:p>
+    <w:p>
+      <w:pPr>
+        <w:pStyle w:val="Normal"/>
+        <w:bidi w:val="0"/>
+        <w:spacing w:before="480" w:after="0"/>
+        <w:ind w:hanging="0" w:start="0"/>
+        <w:jc w:val="start"/>
+        <w:rPr/>
+      </w:pPr>
       <w:r>
         <w:rPr>
           <w:b/>
           <w:bCs/>
         </w:rPr>
-        <w:t>Nested lists with objects:</w:t>
-      </w:r>
-    </w:p>
-    <w:p>
-      <w:pPr>
-        <w:pStyle w:val="Normal"/>
-        <w:bidi w:val="0"/>
-        <w:spacing w:before="480" w:after="0"/>
-        <w:jc w:val="start"/>
-        <w:rPr/>
-      </w:pPr>
-      <w:r>
-        <w:rPr/>
-        <w:t>{FOR person IN list_of_nested_objects.items}</w:t>
-      </w:r>
-    </w:p>
-    <w:p>
-      <w:pPr>
-        <w:pStyle w:val="Normal"/>
-        <w:bidi w:val="0"/>
-        <w:spacing w:before="480" w:after="0"/>
-        <w:jc w:val="start"/>
-        <w:rPr/>
-      </w:pPr>
-      <w:r>
-        <w:rPr/>
-        <w:t>{$person.fields.name}</w:t>
-      </w:r>
-    </w:p>
-    <w:p>
-      <w:pPr>
-        <w:pStyle w:val="Normal"/>
-        <w:bidi w:val="0"/>
-        <w:spacing w:before="480" w:after="0"/>
-        <w:jc w:val="start"/>
-        <w:rPr/>
-      </w:pPr>
-      <w:r>
-        <w:rPr/>
-        <w:t xml:space="preserve">  </w:t>
-      </w:r>
-      <w:r>
-        <w:rPr/>
-        <w:t>{FOR task IN $person.fields.tasks.items}</w:t>
-      </w:r>
-    </w:p>
-    <w:p>
-      <w:pPr>
-        <w:pStyle w:val="Normal"/>
-        <w:bidi w:val="0"/>
-        <w:spacing w:before="480" w:after="0"/>
-        <w:jc w:val="start"/>
-        <w:rPr/>
-      </w:pPr>
-      <w:r>
-        <w:rPr/>
-        <w:t xml:space="preserve">  </w:t>
-      </w:r>
-      <w:r>
-        <w:rPr/>
-        <w:t>{$task}</w:t>
-      </w:r>
-    </w:p>
-    <w:p>
-      <w:pPr>
-        <w:pStyle w:val="Normal"/>
-        <w:bidi w:val="0"/>
-        <w:spacing w:before="480" w:after="0"/>
-        <w:jc w:val="start"/>
-        <w:rPr/>
-      </w:pPr>
-      <w:r>
-        <w:rPr/>
-        <w:t xml:space="preserve">  </w:t>
-      </w:r>
-      <w:r>
-        <w:rPr/>
-        <w:t>{END-FOR task}</w:t>
-      </w:r>
-    </w:p>
-    <w:p>
-      <w:pPr>
-        <w:pStyle w:val="Normal"/>
-        <w:bidi w:val="0"/>
-        <w:spacing w:before="480" w:after="0"/>
+        <w:t>This is the start of locations list, without IF condition:</w:t>
+      </w:r>
+    </w:p>
+    <w:p>
+      <w:pPr>
+        <w:pStyle w:val="Normal"/>
+        <w:bidi w:val="0"/>
+        <w:spacing w:before="480" w:after="0"/>
+        <w:ind w:hanging="0" w:start="0"/>
+        <w:jc w:val="start"/>
+        <w:rPr/>
+      </w:pPr>
+      <w:r>
+        <w:rPr/>
+        <w:t>{FOR location IN locations.items}</w:t>
+      </w:r>
+    </w:p>
+    <w:p>
+      <w:pPr>
+        <w:pStyle w:val="Normal"/>
+        <w:bidi w:val="0"/>
+        <w:spacing w:before="480" w:after="0"/>
+        <w:ind w:hanging="0" w:start="0"/>
+        <w:jc w:val="start"/>
+        <w:rPr/>
+      </w:pPr>
+      <w:r>
+        <w:rPr/>
+        <w:t>- {$location.fields.country}| {$location.fields.state} | {$location.fields.city}</w:t>
+      </w:r>
+    </w:p>
+    <w:p>
+      <w:pPr>
+        <w:pStyle w:val="Normal"/>
+        <w:bidi w:val="0"/>
+        <w:spacing w:before="480" w:after="0"/>
+        <w:ind w:hanging="0" w:start="0"/>
+        <w:jc w:val="start"/>
+        <w:rPr/>
+      </w:pPr>
+      <w:r>
+        <w:rPr/>
+        <w:t>{END-FOR location}</w:t>
+      </w:r>
+    </w:p>
+    <w:p>
+      <w:pPr>
+        <w:pStyle w:val="Normal"/>
+        <w:bidi w:val="0"/>
+        <w:spacing w:before="480" w:after="0"/>
+        <w:ind w:hanging="0" w:start="0"/>
+        <w:jc w:val="start"/>
+        <w:rPr>
+          <w:b/>
+          <w:bCs/>
+        </w:rPr>
+      </w:pPr>
+      <w:r>
+        <w:rPr>
+          <w:b/>
+          <w:bCs/>
+        </w:rPr>
+        <w:t>This is the end of locations list, without IF condition</w:t>
+      </w:r>
+    </w:p>
+    <w:p>
+      <w:pPr>
+        <w:pStyle w:val="Normal"/>
+        <w:bidi w:val="0"/>
+        <w:spacing w:before="480" w:after="0"/>
+        <w:ind w:hanging="0" w:start="0"/>
+        <w:jc w:val="start"/>
+        <w:rPr>
+          <w:b/>
+          <w:bCs/>
+        </w:rPr>
+      </w:pPr>
+      <w:r>
+        <w:rPr>
+          <w:b/>
+          <w:bCs/>
+        </w:rPr>
+        <w:t>------------------------------------------------------------------------------------------------------------------------</w:t>
+      </w:r>
+    </w:p>
+    <w:p>
+      <w:pPr>
+        <w:pStyle w:val="Normal"/>
+        <w:bidi w:val="0"/>
+        <w:spacing w:before="480" w:after="0"/>
+        <w:ind w:hanging="0" w:start="0"/>
+        <w:jc w:val="start"/>
+        <w:rPr/>
+      </w:pPr>
+      <w:r>
+        <w:rPr>
+          <w:b/>
+          <w:bCs/>
+        </w:rPr>
+        <w:t>This is the start of locations list, with IF condition:</w:t>
+      </w:r>
+    </w:p>
+    <w:p>
+      <w:pPr>
+        <w:pStyle w:val="Normal"/>
+        <w:bidi w:val="0"/>
+        <w:spacing w:before="480" w:after="0"/>
+        <w:ind w:hanging="0" w:start="0"/>
         <w:jc w:val="start"/>
         <w:rPr>
           <w:b w:val="false"/>
@@ -700,32 +475,93 @@
         </w:rPr>
       </w:pPr>
       <w:r>
-        <w:rPr/>
-        <w:t>{END-FOR person}</w:t>
-      </w:r>
-    </w:p>
-    <w:p>
-      <w:pPr>
-        <w:pStyle w:val="Normal"/>
-        <w:bidi w:val="0"/>
-        <w:spacing w:before="480" w:after="0"/>
-        <w:jc w:val="start"/>
-        <w:rPr/>
-      </w:pPr>
-      <w:r>
-        <w:rPr/>
-      </w:r>
-    </w:p>
-    <w:p>
-      <w:pPr>
-        <w:pStyle w:val="Normal"/>
-        <w:bidi w:val="0"/>
-        <w:spacing w:before="480" w:after="0"/>
-        <w:jc w:val="start"/>
-        <w:rPr/>
-      </w:pPr>
-      <w:r>
-        <w:rPr/>
+        <w:rPr>
+          <w:b w:val="false"/>
+          <w:bCs w:val="false"/>
+        </w:rPr>
+        <w:t>{IF locations}</w:t>
+      </w:r>
+    </w:p>
+    <w:p>
+      <w:pPr>
+        <w:pStyle w:val="Normal"/>
+        <w:bidi w:val="0"/>
+        <w:spacing w:before="480" w:after="0"/>
+        <w:ind w:hanging="0" w:start="0"/>
+        <w:jc w:val="start"/>
+        <w:rPr/>
+      </w:pPr>
+      <w:r>
+        <w:rPr/>
+        <w:t>{FOR location IN locations.items}</w:t>
+      </w:r>
+    </w:p>
+    <w:p>
+      <w:pPr>
+        <w:pStyle w:val="Normal"/>
+        <w:bidi w:val="0"/>
+        <w:spacing w:before="480" w:after="0"/>
+        <w:ind w:hanging="0" w:start="0"/>
+        <w:jc w:val="start"/>
+        <w:rPr/>
+      </w:pPr>
+      <w:r>
+        <w:rPr/>
+        <w:t>- {$location.fields.country} | {$location.fields.state} {IF locations.fields.city}| {$location.fields.city}{END-IF}</w:t>
+      </w:r>
+    </w:p>
+    <w:p>
+      <w:pPr>
+        <w:pStyle w:val="Normal"/>
+        <w:bidi w:val="0"/>
+        <w:spacing w:before="480" w:after="0"/>
+        <w:ind w:hanging="0" w:start="0"/>
+        <w:jc w:val="start"/>
+        <w:rPr/>
+      </w:pPr>
+      <w:r>
+        <w:rPr/>
+        <w:t>{END-FOR location}</w:t>
+      </w:r>
+    </w:p>
+    <w:p>
+      <w:pPr>
+        <w:pStyle w:val="Normal"/>
+        <w:bidi w:val="0"/>
+        <w:spacing w:before="480" w:after="0"/>
+        <w:ind w:hanging="0" w:start="0"/>
+        <w:jc w:val="start"/>
+        <w:rPr>
+          <w:b w:val="false"/>
+          <w:bCs w:val="false"/>
+        </w:rPr>
+      </w:pPr>
+      <w:r>
+        <w:rPr>
+          <w:b w:val="false"/>
+          <w:bCs w:val="false"/>
+        </w:rPr>
+        <w:t>{END-IF}</w:t>
+      </w:r>
+    </w:p>
+    <w:p>
+      <w:pPr>
+        <w:pStyle w:val="Normal"/>
+        <w:bidi w:val="0"/>
+        <w:spacing w:before="480" w:after="0"/>
+        <w:ind w:hanging="0" w:start="0"/>
+        <w:jc w:val="start"/>
+        <w:rPr>
+          <w:b/>
+          <w:bCs/>
+        </w:rPr>
+      </w:pPr>
+      <w:r>
+        <w:rPr>
+          <w:b/>
+          <w:bCs/>
+        </w:rPr>
+        <w:t>This is the end of locations list, with IF condition</w:t>
       </w:r>
     </w:p>
     <w:sectPr>
@@ -2123,6 +1959,13 @@
     <w:qFormat/>
     <w:rPr/>
   </w:style>
+  <w:style w:type="character" w:styleId="Textesource">
+    <w:name w:val="Texte source"/>
+    <w:qFormat/>
+    <w:rPr>
+      <w:rFonts w:ascii="Liberation Mono" w:hAnsi="Liberation Mono" w:eastAsia="NSimSun" w:cs="Liberation Mono"/>
+    </w:rPr>
+  </w:style>
   <w:style w:type="paragraph" w:styleId="Titre">
     <w:name w:val="Titre"/>
     <w:basedOn w:val="Normal"/>
@@ -2546,8 +2389,25 @@
     </w:pPr>
     <w:rPr/>
   </w:style>
+  <w:style w:type="paragraph" w:styleId="Texteprformat">
+    <w:name w:val="Texte préformaté"/>
+    <w:basedOn w:val="Normal"/>
+    <w:qFormat/>
+    <w:pPr>
+      <w:spacing w:before="0" w:after="0"/>
+    </w:pPr>
+    <w:rPr>
+      <w:rFonts w:ascii="Liberation Mono" w:hAnsi="Liberation Mono" w:eastAsia="NSimSun" w:cs="Liberation Mono"/>
+      <w:sz w:val="20"/>
+      <w:szCs w:val="20"/>
+    </w:rPr>
+  </w:style>
   <w:style w:type="numbering" w:styleId="Pasdelisteuser">
     <w:name w:val="Pas de liste (user)"/>
+    <w:qFormat/>
+  </w:style>
+  <w:style w:type="numbering" w:styleId="Pasdeliste">
+    <w:name w:val="Pas de liste"/>
     <w:qFormat/>
   </w:style>
 </w:styles>

</xml_diff>